<commit_message>
fixing member cannot input and changing for aliyah
</commit_message>
<xml_diff>
--- a/storage/helloWorld.docx
+++ b/storage/helloWorld.docx
@@ -174,34 +174,6 @@
             <w:r>
               <w:rPr/>
               <w:t xml:space="preserve">Filosofi Teras</w:t>
-            </w:r>
-          </w:p>
-        </w:tc>
-      </w:tr>
-      <w:tr>
-        <w:trPr/>
-        <w:tc>
-          <w:tcPr>
-            <w:tcW w:w="1" w:type="dxa"/>
-          </w:tcPr>
-          <w:p>
-            <w:pPr>
-              <w:jc w:val="center"/>
-            </w:pPr>
-            <w:r>
-              <w:pict>
-                <v:shape type="#_x0000_t75" stroked="f" style="width:200pt; height:100pt; margin-left:0pt; margin-top:0pt; mso-position-horizontal:left; mso-position-vertical:top; mso-position-horizontal-relative:char; mso-position-vertical-relative:line;">
-                  <w10:wrap type="inline"/>
-                  <v:imagedata r:id="rId10" o:title=""/>
-                </v:shape>
-              </w:pict>
-            </w:r>
-          </w:p>
-          <w:p>
-            <w:pPr/>
-            <w:r>
-              <w:rPr/>
-              <w:t xml:space="preserve">Dasar-dasar Akuntansi Jld 2</w:t>
             </w:r>
           </w:p>
         </w:tc>

</xml_diff>